<commit_message>
add missing punctuation to TimeEstimation
</commit_message>
<xml_diff>
--- a/Documentation_Project2/TimeEstimation.docx
+++ b/Documentation_Project2/TimeEstimation.docx
@@ -623,7 +623,6 @@
         </w:rPr>
         <w:t xml:space="preserve"> Excel from project 1. The total hours worked on project one </w:t>
       </w:r>
-      <w:proofErr w:type="gramStart"/>
       <w:r>
         <w:rPr>
           <w:rFonts w:ascii="Times New Roman" w:eastAsia="Times New Roman" w:hAnsi="Times New Roman" w:cs="Times New Roman"/>
@@ -631,9 +630,8 @@
           <w:sz w:val="24"/>
           <w:szCs w:val="24"/>
         </w:rPr>
-        <w:t>were</w:t>
+        <w:t>was</w:t>
       </w:r>
-      <w:proofErr w:type="gramEnd"/>
       <w:r>
         <w:rPr>
           <w:rFonts w:ascii="Times New Roman" w:eastAsia="Times New Roman" w:hAnsi="Times New Roman" w:cs="Times New Roman"/>
@@ -1368,7 +1366,6 @@
         </w:rPr>
         <w:t xml:space="preserve">The Game End and Custom Edition will take roughly around 15 hours because we would like to add </w:t>
       </w:r>
-      <w:proofErr w:type="gramStart"/>
       <w:r>
         <w:rPr>
           <w:rFonts w:ascii="Times New Roman" w:eastAsia="Times New Roman" w:hAnsi="Times New Roman" w:cs="Times New Roman"/>
@@ -1376,9 +1373,8 @@
           <w:sz w:val="24"/>
           <w:szCs w:val="24"/>
         </w:rPr>
-        <w:t>features</w:t>
+        <w:t>features,</w:t>
       </w:r>
-      <w:proofErr w:type="gramEnd"/>
       <w:r>
         <w:rPr>
           <w:rFonts w:ascii="Times New Roman" w:eastAsia="Times New Roman" w:hAnsi="Times New Roman" w:cs="Times New Roman"/>
@@ -1763,6 +1759,7 @@
     <w:lsdException w:name="HTML Sample" w:semiHidden="1" w:unhideWhenUsed="1"/>
     <w:lsdException w:name="HTML Typewriter" w:semiHidden="1" w:unhideWhenUsed="1"/>
     <w:lsdException w:name="HTML Variable" w:semiHidden="1" w:unhideWhenUsed="1"/>
+    <w:lsdException w:name="Normal Table" w:semiHidden="1" w:unhideWhenUsed="1"/>
     <w:lsdException w:name="annotation subject" w:semiHidden="1" w:unhideWhenUsed="1"/>
     <w:lsdException w:name="No List" w:semiHidden="1" w:unhideWhenUsed="1"/>
     <w:lsdException w:name="Outline List 1" w:semiHidden="1" w:unhideWhenUsed="1"/>
@@ -1809,8 +1806,10 @@
     <w:lsdException w:name="Table Subtle 2" w:semiHidden="1" w:unhideWhenUsed="1"/>
     <w:lsdException w:name="Table Web 1" w:semiHidden="1" w:unhideWhenUsed="1"/>
     <w:lsdException w:name="Table Web 2" w:semiHidden="1" w:unhideWhenUsed="1"/>
+    <w:lsdException w:name="Table Web 3" w:semiHidden="1" w:unhideWhenUsed="1"/>
     <w:lsdException w:name="Balloon Text" w:semiHidden="1" w:unhideWhenUsed="1"/>
     <w:lsdException w:name="Table Grid" w:uiPriority="39"/>
+    <w:lsdException w:name="Table Theme" w:semiHidden="1" w:unhideWhenUsed="1"/>
     <w:lsdException w:name="Placeholder Text" w:semiHidden="1"/>
     <w:lsdException w:name="No Spacing" w:uiPriority="1" w:qFormat="1"/>
     <w:lsdException w:name="Light Shading" w:uiPriority="60"/>

</xml_diff>